<commit_message>
feat(bountyhacker): add write up
</commit_message>
<xml_diff>
--- a/TryHackMe/cowboyhacker/Eikebarbosa/writeup.docx
+++ b/TryHackMe/cowboyhacker/Eikebarbosa/writeup.docx
@@ -321,7 +321,7 @@
                 <w:sz w:val="24"/>
                 <w:szCs w:val="24"/>
               </w:rPr>
-              <w:t>2</w:t>
+              <w:t>1</w:t>
             </w:r>
           </w:p>
         </w:tc>
@@ -588,7 +588,7 @@
                 <w:sz w:val="24"/>
                 <w:szCs w:val="24"/>
               </w:rPr>
-              <w:t>João Branco</w:t>
+              <w:t>Nome do revisor</w:t>
             </w:r>
           </w:p>
         </w:tc>
@@ -664,7 +664,7 @@
                 <w:sz w:val="24"/>
                 <w:szCs w:val="24"/>
               </w:rPr>
-              <w:t>João Branco</w:t>
+              <w:t>Nome do aprovador</w:t>
             </w:r>
           </w:p>
         </w:tc>
@@ -1076,7 +1076,7 @@
                 <w:sz w:val="24"/>
                 <w:szCs w:val="24"/>
               </w:rPr>
-              <w:t>04/11/2024</w:t>
+              <w:t>DD/MM/AAAA</w:t>
             </w:r>
           </w:p>
         </w:tc>
@@ -1099,7 +1099,7 @@
                 <w:sz w:val="24"/>
                 <w:szCs w:val="24"/>
               </w:rPr>
-              <w:t>Refatoração</w:t>
+              <w:t>Aprovação</w:t>
             </w:r>
           </w:p>
         </w:tc>
@@ -1420,21 +1420,18 @@
               <w:color w:val="000000"/>
               <w:sz w:val="24"/>
               <w:szCs w:val="24"/>
-              <w:lang w:val="en-US"/>
             </w:rPr>
           </w:pPr>
           <w:hyperlink w:anchor="_heading=h.2et92p0">
             <w:r>
               <w:rPr>
                 <w:color w:val="000000"/>
-                <w:lang w:val="en-US"/>
               </w:rPr>
               <w:t>Who wrote the task list?</w:t>
             </w:r>
             <w:r>
               <w:rPr>
                 <w:color w:val="000000"/>
-                <w:lang w:val="en-US"/>
               </w:rPr>
               <w:tab/>
             </w:r>
@@ -1442,7 +1439,6 @@
           <w:r>
             <w:rPr>
               <w:color w:val="000000"/>
-              <w:lang w:val="en-US"/>
             </w:rPr>
             <w:t>5</w:t>
           </w:r>
@@ -1463,21 +1459,18 @@
             <w:ind w:left="220"/>
             <w:rPr>
               <w:color w:val="000000"/>
-              <w:lang w:val="en-US"/>
             </w:rPr>
           </w:pPr>
           <w:hyperlink w:anchor="_heading=h.tyjcwt">
             <w:r>
               <w:rPr>
                 <w:color w:val="000000"/>
-                <w:lang w:val="en-US"/>
               </w:rPr>
               <w:t>What service can you bruteforce with the text file found?</w:t>
             </w:r>
             <w:r>
               <w:rPr>
                 <w:color w:val="000000"/>
-                <w:lang w:val="en-US"/>
               </w:rPr>
               <w:tab/>
             </w:r>
@@ -1485,7 +1478,6 @@
           <w:r>
             <w:rPr>
               <w:color w:val="000000"/>
-              <w:lang w:val="en-US"/>
             </w:rPr>
             <w:t>6</w:t>
           </w:r>
@@ -1510,32 +1502,19 @@
               <w:szCs w:val="24"/>
             </w:rPr>
           </w:pPr>
-          <w:proofErr w:type="gramStart"/>
           <w:r>
             <w:rPr>
               <w:color w:val="000000"/>
               <w:sz w:val="24"/>
               <w:szCs w:val="24"/>
-              <w:lang w:val="en-US"/>
             </w:rPr>
-            <w:t>What  is</w:t>
-          </w:r>
-          <w:proofErr w:type="gramEnd"/>
-          <w:r>
-            <w:rPr>
-              <w:color w:val="000000"/>
-              <w:sz w:val="24"/>
-              <w:szCs w:val="24"/>
-              <w:lang w:val="en-US"/>
-            </w:rPr>
-            <w:t xml:space="preserve"> the user Password? </w:t>
+            <w:t xml:space="preserve">What  is the user Password? </w:t>
           </w:r>
           <w:r>
             <w:rPr>
               <w:color w:val="000000"/>
               <w:sz w:val="24"/>
               <w:szCs w:val="24"/>
-              <w:lang w:val="en-US"/>
             </w:rPr>
             <w:tab/>
           </w:r>
@@ -2004,10 +1983,247 @@
           <w:sz w:val="24"/>
           <w:szCs w:val="24"/>
         </w:rPr>
-        <w:t xml:space="preserve">. Um CTF bem básico e fácil para iniciantes, aonde a segurança é basicamente nula. </w:t>
-      </w:r>
-      <w:bookmarkStart w:id="1" w:name="_heading=h.30j0zll" w:colFirst="0" w:colLast="0"/>
+        <w:t xml:space="preserve">. </w:t>
+      </w:r>
+      <w:bookmarkStart w:id="1" w:name="_heading=h.1fob9te" w:colFirst="0" w:colLast="0"/>
       <w:bookmarkEnd w:id="1"/>
+      <w:r>
+        <w:rPr>
+          <w:rFonts w:ascii="Arial" w:eastAsia="Arial" w:hAnsi="Arial" w:cs="Arial"/>
+          <w:sz w:val="24"/>
+          <w:szCs w:val="24"/>
+        </w:rPr>
+        <w:t xml:space="preserve">O percurso começa com </w:t>
+      </w:r>
+      <w:proofErr w:type="spellStart"/>
+      <w:r>
+        <w:rPr>
+          <w:rFonts w:ascii="Arial" w:eastAsia="Arial" w:hAnsi="Arial" w:cs="Arial"/>
+          <w:sz w:val="24"/>
+          <w:szCs w:val="24"/>
+        </w:rPr>
+        <w:t>port</w:t>
+      </w:r>
+      <w:proofErr w:type="spellEnd"/>
+      <w:r>
+        <w:rPr>
+          <w:rFonts w:ascii="Arial" w:eastAsia="Arial" w:hAnsi="Arial" w:cs="Arial"/>
+          <w:sz w:val="24"/>
+          <w:szCs w:val="24"/>
+        </w:rPr>
+        <w:t xml:space="preserve"> </w:t>
+      </w:r>
+      <w:proofErr w:type="spellStart"/>
+      <w:r>
+        <w:rPr>
+          <w:rFonts w:ascii="Arial" w:eastAsia="Arial" w:hAnsi="Arial" w:cs="Arial"/>
+          <w:sz w:val="24"/>
+          <w:szCs w:val="24"/>
+        </w:rPr>
+        <w:t>scanning</w:t>
+      </w:r>
+      <w:proofErr w:type="spellEnd"/>
+      <w:r>
+        <w:rPr>
+          <w:rFonts w:ascii="Arial" w:eastAsia="Arial" w:hAnsi="Arial" w:cs="Arial"/>
+          <w:sz w:val="24"/>
+          <w:szCs w:val="24"/>
+        </w:rPr>
+        <w:t xml:space="preserve">, usando ferramentas como </w:t>
+      </w:r>
+      <w:proofErr w:type="spellStart"/>
+      <w:r>
+        <w:rPr>
+          <w:rFonts w:ascii="Arial" w:eastAsia="Arial" w:hAnsi="Arial" w:cs="Arial"/>
+          <w:sz w:val="24"/>
+          <w:szCs w:val="24"/>
+        </w:rPr>
+        <w:t>Nmap</w:t>
+      </w:r>
+      <w:proofErr w:type="spellEnd"/>
+      <w:r>
+        <w:rPr>
+          <w:rFonts w:ascii="Arial" w:eastAsia="Arial" w:hAnsi="Arial" w:cs="Arial"/>
+          <w:sz w:val="24"/>
+          <w:szCs w:val="24"/>
+        </w:rPr>
+        <w:t xml:space="preserve"> para mapear a rede e identificar serviços e portas abertas na máquina-alvo. A exploração pode incluir </w:t>
+      </w:r>
+      <w:r>
+        <w:rPr>
+          <w:rFonts w:ascii="Arial" w:eastAsia="Arial" w:hAnsi="Arial" w:cs="Arial"/>
+          <w:b/>
+          <w:bCs/>
+          <w:sz w:val="24"/>
+          <w:szCs w:val="24"/>
+        </w:rPr>
+        <w:t xml:space="preserve">SQL </w:t>
+      </w:r>
+      <w:proofErr w:type="spellStart"/>
+      <w:r>
+        <w:rPr>
+          <w:rFonts w:ascii="Arial" w:eastAsia="Arial" w:hAnsi="Arial" w:cs="Arial"/>
+          <w:b/>
+          <w:bCs/>
+          <w:sz w:val="24"/>
+          <w:szCs w:val="24"/>
+        </w:rPr>
+        <w:t>Injection</w:t>
+      </w:r>
+      <w:proofErr w:type="spellEnd"/>
+      <w:r>
+        <w:rPr>
+          <w:rFonts w:ascii="Arial" w:eastAsia="Arial" w:hAnsi="Arial" w:cs="Arial"/>
+          <w:b/>
+          <w:bCs/>
+          <w:sz w:val="24"/>
+          <w:szCs w:val="24"/>
+        </w:rPr>
+        <w:t xml:space="preserve"> (</w:t>
+      </w:r>
+      <w:proofErr w:type="spellStart"/>
+      <w:r>
+        <w:rPr>
+          <w:rFonts w:ascii="Arial" w:eastAsia="Arial" w:hAnsi="Arial" w:cs="Arial"/>
+          <w:b/>
+          <w:bCs/>
+          <w:sz w:val="24"/>
+          <w:szCs w:val="24"/>
+        </w:rPr>
+        <w:t>SQLi</w:t>
+      </w:r>
+      <w:proofErr w:type="spellEnd"/>
+      <w:r>
+        <w:rPr>
+          <w:rFonts w:ascii="Arial" w:eastAsia="Arial" w:hAnsi="Arial" w:cs="Arial"/>
+          <w:b/>
+          <w:bCs/>
+          <w:sz w:val="24"/>
+          <w:szCs w:val="24"/>
+        </w:rPr>
+        <w:t>)</w:t>
+      </w:r>
+      <w:r>
+        <w:rPr>
+          <w:rFonts w:ascii="Arial" w:eastAsia="Arial" w:hAnsi="Arial" w:cs="Arial"/>
+          <w:sz w:val="24"/>
+          <w:szCs w:val="24"/>
+        </w:rPr>
+        <w:t xml:space="preserve"> para manipular consultas de banco de dados e obter informações sensíveis. Em seguida, os jogadores enfrentam a </w:t>
+      </w:r>
+      <w:r>
+        <w:rPr>
+          <w:rFonts w:ascii="Arial" w:eastAsia="Arial" w:hAnsi="Arial" w:cs="Arial"/>
+          <w:b/>
+          <w:bCs/>
+          <w:sz w:val="24"/>
+          <w:szCs w:val="24"/>
+        </w:rPr>
+        <w:t>escalada de privilégios (</w:t>
+      </w:r>
+      <w:proofErr w:type="spellStart"/>
+      <w:r>
+        <w:rPr>
+          <w:rFonts w:ascii="Arial" w:eastAsia="Arial" w:hAnsi="Arial" w:cs="Arial"/>
+          <w:b/>
+          <w:bCs/>
+          <w:sz w:val="24"/>
+          <w:szCs w:val="24"/>
+        </w:rPr>
+        <w:t>Privilege</w:t>
+      </w:r>
+      <w:proofErr w:type="spellEnd"/>
+      <w:r>
+        <w:rPr>
+          <w:rFonts w:ascii="Arial" w:eastAsia="Arial" w:hAnsi="Arial" w:cs="Arial"/>
+          <w:b/>
+          <w:bCs/>
+          <w:sz w:val="24"/>
+          <w:szCs w:val="24"/>
+        </w:rPr>
+        <w:t xml:space="preserve"> </w:t>
+      </w:r>
+      <w:proofErr w:type="spellStart"/>
+      <w:r>
+        <w:rPr>
+          <w:rFonts w:ascii="Arial" w:eastAsia="Arial" w:hAnsi="Arial" w:cs="Arial"/>
+          <w:b/>
+          <w:bCs/>
+          <w:sz w:val="24"/>
+          <w:szCs w:val="24"/>
+        </w:rPr>
+        <w:t>Escalation</w:t>
+      </w:r>
+      <w:proofErr w:type="spellEnd"/>
+      <w:r>
+        <w:rPr>
+          <w:rFonts w:ascii="Arial" w:eastAsia="Arial" w:hAnsi="Arial" w:cs="Arial"/>
+          <w:b/>
+          <w:bCs/>
+          <w:sz w:val="24"/>
+          <w:szCs w:val="24"/>
+        </w:rPr>
+        <w:t>)</w:t>
+      </w:r>
+      <w:r>
+        <w:rPr>
+          <w:rFonts w:ascii="Arial" w:eastAsia="Arial" w:hAnsi="Arial" w:cs="Arial"/>
+          <w:sz w:val="24"/>
+          <w:szCs w:val="24"/>
+        </w:rPr>
+        <w:t xml:space="preserve">, aproveitando </w:t>
+      </w:r>
+      <w:proofErr w:type="spellStart"/>
+      <w:r>
+        <w:rPr>
+          <w:rFonts w:ascii="Arial" w:eastAsia="Arial" w:hAnsi="Arial" w:cs="Arial"/>
+          <w:b/>
+          <w:bCs/>
+          <w:sz w:val="24"/>
+          <w:szCs w:val="24"/>
+        </w:rPr>
+        <w:t>cronjobs</w:t>
+      </w:r>
+      <w:proofErr w:type="spellEnd"/>
+      <w:r>
+        <w:rPr>
+          <w:rFonts w:ascii="Arial" w:eastAsia="Arial" w:hAnsi="Arial" w:cs="Arial"/>
+          <w:sz w:val="24"/>
+          <w:szCs w:val="24"/>
+        </w:rPr>
+        <w:t xml:space="preserve"> mal configurados ou explorando binários SUID para obter acesso elevado.</w:t>
+      </w:r>
+    </w:p>
+    <w:p>
+      <w:pPr>
+        <w:rPr>
+          <w:rFonts w:ascii="Arial" w:eastAsia="Arial" w:hAnsi="Arial" w:cs="Arial"/>
+          <w:b/>
+          <w:smallCaps/>
+          <w:color w:val="000000"/>
+          <w:sz w:val="32"/>
+          <w:szCs w:val="32"/>
+        </w:rPr>
+      </w:pPr>
+      <w:r>
+        <w:rPr>
+          <w:rFonts w:ascii="Arial" w:eastAsia="Arial" w:hAnsi="Arial" w:cs="Arial"/>
+          <w:sz w:val="24"/>
+          <w:szCs w:val="24"/>
+        </w:rPr>
+        <w:t xml:space="preserve"> </w:t>
+      </w:r>
+      <w:r>
+        <w:rPr>
+          <w:rFonts w:ascii="Arial" w:eastAsia="Arial" w:hAnsi="Arial" w:cs="Arial"/>
+          <w:b/>
+          <w:smallCaps/>
+          <w:color w:val="000000"/>
+          <w:sz w:val="32"/>
+          <w:szCs w:val="32"/>
+        </w:rPr>
+        <w:t>Desenvolvimento</w:t>
+      </w:r>
     </w:p>
     <w:p>
       <w:pPr>
@@ -2024,27 +2240,110 @@
           <w:b/>
           <w:smallCaps/>
           <w:color w:val="000000"/>
-          <w:sz w:val="32"/>
-          <w:szCs w:val="32"/>
-          <w:lang w:val="en-US"/>
-        </w:rPr>
-      </w:pPr>
-      <w:bookmarkStart w:id="2" w:name="_heading=h.1fob9te" w:colFirst="0" w:colLast="0"/>
+          <w:sz w:val="24"/>
+          <w:szCs w:val="24"/>
+        </w:rPr>
+      </w:pPr>
+      <w:bookmarkStart w:id="2" w:name="_heading=h.3znysh7" w:colFirst="0" w:colLast="0"/>
+      <w:bookmarkStart w:id="3" w:name="_heading=h.2et92p0" w:colFirst="0" w:colLast="0"/>
       <w:bookmarkEnd w:id="2"/>
-      <w:proofErr w:type="spellStart"/>
-      <w:r>
-        <w:rPr>
-          <w:rFonts w:ascii="Arial" w:eastAsia="Arial" w:hAnsi="Arial" w:cs="Arial"/>
-          <w:b/>
-          <w:smallCaps/>
-          <w:color w:val="000000"/>
-          <w:sz w:val="32"/>
-          <w:szCs w:val="32"/>
-          <w:lang w:val="en-US"/>
-        </w:rPr>
-        <w:t>Desenvolvimento</w:t>
-      </w:r>
-      <w:proofErr w:type="spellEnd"/>
+      <w:bookmarkEnd w:id="3"/>
+      <w:proofErr w:type="spellStart"/>
+      <w:r>
+        <w:rPr>
+          <w:rFonts w:ascii="Arial" w:eastAsia="Arial" w:hAnsi="Arial" w:cs="Arial"/>
+          <w:b/>
+          <w:smallCaps/>
+          <w:color w:val="000000"/>
+          <w:sz w:val="24"/>
+          <w:szCs w:val="24"/>
+        </w:rPr>
+        <w:t>Find</w:t>
+      </w:r>
+      <w:proofErr w:type="spellEnd"/>
+      <w:r>
+        <w:rPr>
+          <w:rFonts w:ascii="Arial" w:eastAsia="Arial" w:hAnsi="Arial" w:cs="Arial"/>
+          <w:b/>
+          <w:smallCaps/>
+          <w:color w:val="000000"/>
+          <w:sz w:val="24"/>
+          <w:szCs w:val="24"/>
+        </w:rPr>
+        <w:t xml:space="preserve"> open </w:t>
+      </w:r>
+      <w:proofErr w:type="spellStart"/>
+      <w:r>
+        <w:rPr>
+          <w:rFonts w:ascii="Arial" w:eastAsia="Arial" w:hAnsi="Arial" w:cs="Arial"/>
+          <w:b/>
+          <w:smallCaps/>
+          <w:color w:val="000000"/>
+          <w:sz w:val="24"/>
+          <w:szCs w:val="24"/>
+        </w:rPr>
+        <w:t>ports</w:t>
+      </w:r>
+      <w:proofErr w:type="spellEnd"/>
+      <w:r>
+        <w:rPr>
+          <w:rFonts w:ascii="Arial" w:eastAsia="Arial" w:hAnsi="Arial" w:cs="Arial"/>
+          <w:b/>
+          <w:smallCaps/>
+          <w:color w:val="000000"/>
+          <w:sz w:val="24"/>
+          <w:szCs w:val="24"/>
+        </w:rPr>
+        <w:t xml:space="preserve"> </w:t>
+      </w:r>
+      <w:proofErr w:type="spellStart"/>
+      <w:r>
+        <w:rPr>
+          <w:rFonts w:ascii="Arial" w:eastAsia="Arial" w:hAnsi="Arial" w:cs="Arial"/>
+          <w:b/>
+          <w:smallCaps/>
+          <w:color w:val="000000"/>
+          <w:sz w:val="24"/>
+          <w:szCs w:val="24"/>
+        </w:rPr>
+        <w:t>on</w:t>
+      </w:r>
+      <w:proofErr w:type="spellEnd"/>
+      <w:r>
+        <w:rPr>
+          <w:rFonts w:ascii="Arial" w:eastAsia="Arial" w:hAnsi="Arial" w:cs="Arial"/>
+          <w:b/>
+          <w:smallCaps/>
+          <w:color w:val="000000"/>
+          <w:sz w:val="24"/>
+          <w:szCs w:val="24"/>
+        </w:rPr>
+        <w:t xml:space="preserve"> </w:t>
+      </w:r>
+      <w:proofErr w:type="spellStart"/>
+      <w:r>
+        <w:rPr>
+          <w:rFonts w:ascii="Arial" w:eastAsia="Arial" w:hAnsi="Arial" w:cs="Arial"/>
+          <w:b/>
+          <w:smallCaps/>
+          <w:color w:val="000000"/>
+          <w:sz w:val="24"/>
+          <w:szCs w:val="24"/>
+        </w:rPr>
+        <w:t>the</w:t>
+      </w:r>
+      <w:proofErr w:type="spellEnd"/>
+      <w:r>
+        <w:rPr>
+          <w:rFonts w:ascii="Arial" w:eastAsia="Arial" w:hAnsi="Arial" w:cs="Arial"/>
+          <w:b/>
+          <w:smallCaps/>
+          <w:color w:val="000000"/>
+          <w:sz w:val="24"/>
+          <w:szCs w:val="24"/>
+        </w:rPr>
+        <w:t xml:space="preserve"> machine</w:t>
+      </w:r>
     </w:p>
     <w:p>
       <w:pPr>
@@ -2058,29 +2357,17 @@
         <w:spacing w:after="0" w:line="360" w:lineRule="auto"/>
         <w:rPr>
           <w:rFonts w:ascii="Arial" w:eastAsia="Arial" w:hAnsi="Arial" w:cs="Arial"/>
-          <w:b/>
-          <w:smallCaps/>
-          <w:color w:val="000000"/>
-          <w:sz w:val="24"/>
-          <w:szCs w:val="24"/>
-          <w:lang w:val="en-US"/>
-        </w:rPr>
-      </w:pPr>
-      <w:bookmarkStart w:id="3" w:name="_heading=h.3znysh7" w:colFirst="0" w:colLast="0"/>
-      <w:bookmarkStart w:id="4" w:name="_heading=h.2et92p0" w:colFirst="0" w:colLast="0"/>
-      <w:bookmarkEnd w:id="3"/>
-      <w:bookmarkEnd w:id="4"/>
-      <w:r>
-        <w:rPr>
-          <w:rFonts w:ascii="Arial" w:eastAsia="Arial" w:hAnsi="Arial" w:cs="Arial"/>
-          <w:b/>
-          <w:smallCaps/>
-          <w:color w:val="000000"/>
-          <w:sz w:val="24"/>
-          <w:szCs w:val="24"/>
-          <w:lang w:val="en-US"/>
-        </w:rPr>
-        <w:t>Find open ports on the machine</w:t>
+          <w:sz w:val="24"/>
+          <w:szCs w:val="24"/>
+        </w:rPr>
+      </w:pPr>
+      <w:r>
+        <w:rPr>
+          <w:rFonts w:ascii="Arial" w:eastAsia="Arial" w:hAnsi="Arial" w:cs="Arial"/>
+          <w:sz w:val="24"/>
+          <w:szCs w:val="24"/>
+        </w:rPr>
+        <w:t>Para começar é preciso usar o NMAP, para listar as portas que há na máquina.</w:t>
       </w:r>
     </w:p>
     <w:p>
@@ -2099,14 +2386,6 @@
           <w:szCs w:val="24"/>
         </w:rPr>
       </w:pPr>
-      <w:r>
-        <w:rPr>
-          <w:rFonts w:ascii="Arial" w:eastAsia="Arial" w:hAnsi="Arial" w:cs="Arial"/>
-          <w:sz w:val="24"/>
-          <w:szCs w:val="24"/>
-        </w:rPr>
-        <w:t>Para começar é preciso usar o NMAP, para listar as portas que há na máquina.</w:t>
-      </w:r>
     </w:p>
     <w:p>
       <w:pPr>
@@ -2120,10 +2399,121 @@
         <w:spacing w:after="0" w:line="360" w:lineRule="auto"/>
         <w:rPr>
           <w:rFonts w:ascii="Arial" w:eastAsia="Arial" w:hAnsi="Arial" w:cs="Arial"/>
-          <w:sz w:val="24"/>
-          <w:szCs w:val="24"/>
-        </w:rPr>
-      </w:pPr>
+          <w:b/>
+          <w:smallCaps/>
+          <w:color w:val="000000"/>
+          <w:sz w:val="24"/>
+          <w:szCs w:val="24"/>
+        </w:rPr>
+      </w:pPr>
+      <w:r>
+        <w:rPr>
+          <w:rFonts w:ascii="Arial" w:eastAsia="Arial" w:hAnsi="Arial" w:cs="Arial"/>
+          <w:b/>
+          <w:i/>
+          <w:sz w:val="24"/>
+          <w:szCs w:val="24"/>
+        </w:rPr>
+        <w:t>Comando usado</w:t>
+      </w:r>
+      <w:r>
+        <w:rPr>
+          <w:rFonts w:ascii="Arial" w:eastAsia="Arial" w:hAnsi="Arial" w:cs="Arial"/>
+          <w:sz w:val="24"/>
+          <w:szCs w:val="24"/>
+        </w:rPr>
+        <w:t xml:space="preserve">: </w:t>
+      </w:r>
+      <w:proofErr w:type="spellStart"/>
+      <w:r>
+        <w:rPr>
+          <w:rFonts w:ascii="Arial" w:eastAsia="Arial" w:hAnsi="Arial" w:cs="Arial"/>
+          <w:sz w:val="24"/>
+          <w:szCs w:val="24"/>
+        </w:rPr>
+        <w:t>sudo</w:t>
+      </w:r>
+      <w:proofErr w:type="spellEnd"/>
+      <w:r>
+        <w:rPr>
+          <w:rFonts w:ascii="Arial" w:eastAsia="Arial" w:hAnsi="Arial" w:cs="Arial"/>
+          <w:sz w:val="24"/>
+          <w:szCs w:val="24"/>
+        </w:rPr>
+        <w:t xml:space="preserve"> </w:t>
+      </w:r>
+      <w:proofErr w:type="spellStart"/>
+      <w:r>
+        <w:rPr>
+          <w:rFonts w:ascii="Arial" w:eastAsia="Arial" w:hAnsi="Arial" w:cs="Arial"/>
+          <w:sz w:val="24"/>
+          <w:szCs w:val="24"/>
+        </w:rPr>
+        <w:t>nmap</w:t>
+      </w:r>
+      <w:proofErr w:type="spellEnd"/>
+      <w:r>
+        <w:rPr>
+          <w:rFonts w:ascii="Arial" w:eastAsia="Arial" w:hAnsi="Arial" w:cs="Arial"/>
+          <w:sz w:val="24"/>
+          <w:szCs w:val="24"/>
+        </w:rPr>
+        <w:t xml:space="preserve"> –</w:t>
+      </w:r>
+      <w:proofErr w:type="spellStart"/>
+      <w:r>
+        <w:rPr>
+          <w:rFonts w:ascii="Arial" w:eastAsia="Arial" w:hAnsi="Arial" w:cs="Arial"/>
+          <w:sz w:val="24"/>
+          <w:szCs w:val="24"/>
+        </w:rPr>
+        <w:t>sS</w:t>
+      </w:r>
+      <w:proofErr w:type="spellEnd"/>
+      <w:r>
+        <w:rPr>
+          <w:rFonts w:ascii="Arial" w:eastAsia="Arial" w:hAnsi="Arial" w:cs="Arial"/>
+          <w:sz w:val="24"/>
+          <w:szCs w:val="24"/>
+        </w:rPr>
+        <w:t xml:space="preserve"> –</w:t>
+      </w:r>
+      <w:proofErr w:type="spellStart"/>
+      <w:r>
+        <w:rPr>
+          <w:rFonts w:ascii="Arial" w:eastAsia="Arial" w:hAnsi="Arial" w:cs="Arial"/>
+          <w:sz w:val="24"/>
+          <w:szCs w:val="24"/>
+        </w:rPr>
+        <w:t>sC</w:t>
+      </w:r>
+      <w:proofErr w:type="spellEnd"/>
+      <w:r>
+        <w:rPr>
+          <w:rFonts w:ascii="Arial" w:eastAsia="Arial" w:hAnsi="Arial" w:cs="Arial"/>
+          <w:sz w:val="24"/>
+          <w:szCs w:val="24"/>
+        </w:rPr>
+        <w:t xml:space="preserve"> &lt;</w:t>
+      </w:r>
+      <w:proofErr w:type="spellStart"/>
+      <w:r>
+        <w:rPr>
+          <w:rFonts w:ascii="Arial" w:eastAsia="Arial" w:hAnsi="Arial" w:cs="Arial"/>
+          <w:sz w:val="24"/>
+          <w:szCs w:val="24"/>
+        </w:rPr>
+        <w:t>ip_target</w:t>
+      </w:r>
+      <w:proofErr w:type="spellEnd"/>
+      <w:r>
+        <w:rPr>
+          <w:rFonts w:ascii="Arial" w:eastAsia="Arial" w:hAnsi="Arial" w:cs="Arial"/>
+          <w:sz w:val="24"/>
+          <w:szCs w:val="24"/>
+        </w:rPr>
+        <w:t xml:space="preserve">&gt; </w:t>
+      </w:r>
     </w:p>
     <w:p>
       <w:pPr>
@@ -2144,114 +2534,6 @@
           <w:szCs w:val="24"/>
         </w:rPr>
       </w:pPr>
-      <w:r>
-        <w:rPr>
-          <w:rFonts w:ascii="Arial" w:eastAsia="Arial" w:hAnsi="Arial" w:cs="Arial"/>
-          <w:b/>
-          <w:i/>
-          <w:sz w:val="24"/>
-          <w:szCs w:val="24"/>
-        </w:rPr>
-        <w:t>Comando usado</w:t>
-      </w:r>
-      <w:r>
-        <w:rPr>
-          <w:rFonts w:ascii="Arial" w:eastAsia="Arial" w:hAnsi="Arial" w:cs="Arial"/>
-          <w:sz w:val="24"/>
-          <w:szCs w:val="24"/>
-        </w:rPr>
-        <w:t xml:space="preserve">: </w:t>
-      </w:r>
-      <w:proofErr w:type="spellStart"/>
-      <w:r>
-        <w:rPr>
-          <w:rFonts w:ascii="Arial" w:eastAsia="Arial" w:hAnsi="Arial" w:cs="Arial"/>
-          <w:sz w:val="24"/>
-          <w:szCs w:val="24"/>
-        </w:rPr>
-        <w:t>sudo</w:t>
-      </w:r>
-      <w:proofErr w:type="spellEnd"/>
-      <w:r>
-        <w:rPr>
-          <w:rFonts w:ascii="Arial" w:eastAsia="Arial" w:hAnsi="Arial" w:cs="Arial"/>
-          <w:sz w:val="24"/>
-          <w:szCs w:val="24"/>
-        </w:rPr>
-        <w:t xml:space="preserve"> </w:t>
-      </w:r>
-      <w:proofErr w:type="spellStart"/>
-      <w:r>
-        <w:rPr>
-          <w:rFonts w:ascii="Arial" w:eastAsia="Arial" w:hAnsi="Arial" w:cs="Arial"/>
-          <w:sz w:val="24"/>
-          <w:szCs w:val="24"/>
-        </w:rPr>
-        <w:t>nmap</w:t>
-      </w:r>
-      <w:proofErr w:type="spellEnd"/>
-      <w:r>
-        <w:rPr>
-          <w:rFonts w:ascii="Arial" w:eastAsia="Arial" w:hAnsi="Arial" w:cs="Arial"/>
-          <w:sz w:val="24"/>
-          <w:szCs w:val="24"/>
-        </w:rPr>
-        <w:t xml:space="preserve"> –</w:t>
-      </w:r>
-      <w:proofErr w:type="spellStart"/>
-      <w:r>
-        <w:rPr>
-          <w:rFonts w:ascii="Arial" w:eastAsia="Arial" w:hAnsi="Arial" w:cs="Arial"/>
-          <w:sz w:val="24"/>
-          <w:szCs w:val="24"/>
-        </w:rPr>
-        <w:t>sS</w:t>
-      </w:r>
-      <w:proofErr w:type="spellEnd"/>
-      <w:r>
-        <w:rPr>
-          <w:rFonts w:ascii="Arial" w:eastAsia="Arial" w:hAnsi="Arial" w:cs="Arial"/>
-          <w:sz w:val="24"/>
-          <w:szCs w:val="24"/>
-        </w:rPr>
-        <w:t xml:space="preserve"> –</w:t>
-      </w:r>
-      <w:proofErr w:type="spellStart"/>
-      <w:r>
-        <w:rPr>
-          <w:rFonts w:ascii="Arial" w:eastAsia="Arial" w:hAnsi="Arial" w:cs="Arial"/>
-          <w:sz w:val="24"/>
-          <w:szCs w:val="24"/>
-        </w:rPr>
-        <w:t>sC</w:t>
-      </w:r>
-      <w:proofErr w:type="spellEnd"/>
-      <w:r>
-        <w:rPr>
-          <w:rFonts w:ascii="Arial" w:eastAsia="Arial" w:hAnsi="Arial" w:cs="Arial"/>
-          <w:sz w:val="24"/>
-          <w:szCs w:val="24"/>
-        </w:rPr>
-        <w:t xml:space="preserve"> &lt;</w:t>
-      </w:r>
-      <w:proofErr w:type="spellStart"/>
-      <w:r>
-        <w:rPr>
-          <w:rFonts w:ascii="Arial" w:eastAsia="Arial" w:hAnsi="Arial" w:cs="Arial"/>
-          <w:sz w:val="24"/>
-          <w:szCs w:val="24"/>
-        </w:rPr>
-        <w:t>ip_target</w:t>
-      </w:r>
-      <w:proofErr w:type="spellEnd"/>
-      <w:r>
-        <w:rPr>
-          <w:rFonts w:ascii="Arial" w:eastAsia="Arial" w:hAnsi="Arial" w:cs="Arial"/>
-          <w:sz w:val="24"/>
-          <w:szCs w:val="24"/>
-        </w:rPr>
-        <w:t xml:space="preserve">&gt; </w:t>
-      </w:r>
     </w:p>
     <w:p>
       <w:pPr>
@@ -2272,26 +2554,6 @@
           <w:szCs w:val="24"/>
         </w:rPr>
       </w:pPr>
-    </w:p>
-    <w:p>
-      <w:pPr>
-        <w:pBdr>
-          <w:top w:val="nil"/>
-          <w:left w:val="nil"/>
-          <w:bottom w:val="nil"/>
-          <w:right w:val="nil"/>
-          <w:between w:val="nil"/>
-        </w:pBdr>
-        <w:spacing w:after="0" w:line="360" w:lineRule="auto"/>
-        <w:rPr>
-          <w:rFonts w:ascii="Arial" w:eastAsia="Arial" w:hAnsi="Arial" w:cs="Arial"/>
-          <w:b/>
-          <w:smallCaps/>
-          <w:color w:val="000000"/>
-          <w:sz w:val="24"/>
-          <w:szCs w:val="24"/>
-        </w:rPr>
-      </w:pPr>
       <w:r>
         <w:rPr>
           <w:rFonts w:ascii="Arial" w:eastAsia="Arial" w:hAnsi="Arial" w:cs="Arial"/>
@@ -2299,6 +2561,7 @@
           <w:sz w:val="24"/>
           <w:szCs w:val="24"/>
         </w:rPr>
+        <w:lastRenderedPageBreak/>
         <w:drawing>
           <wp:inline distT="0" distB="0" distL="0" distR="0" wp14:anchorId="72000B94" wp14:editId="06C92D6C">
             <wp:extent cx="5400040" cy="4196365"/>
@@ -2407,7 +2670,6 @@
           <w:sz w:val="24"/>
           <w:szCs w:val="24"/>
         </w:rPr>
-        <w:lastRenderedPageBreak/>
         <w:drawing>
           <wp:inline distT="0" distB="0" distL="0" distR="0" wp14:anchorId="6EE03710" wp14:editId="2AAD4ECF">
             <wp:extent cx="5400040" cy="3548091"/>
@@ -2895,20 +3157,114 @@
           <w:color w:val="000000"/>
           <w:sz w:val="24"/>
           <w:szCs w:val="24"/>
-          <w:lang w:val="en-US"/>
-        </w:rPr>
-      </w:pPr>
-      <w:r>
-        <w:rPr>
-          <w:rFonts w:ascii="Arial" w:eastAsia="Arial" w:hAnsi="Arial" w:cs="Arial"/>
-          <w:b/>
-          <w:smallCaps/>
-          <w:color w:val="000000"/>
-          <w:sz w:val="24"/>
-          <w:szCs w:val="24"/>
-          <w:lang w:val="en-US"/>
-        </w:rPr>
-        <w:t xml:space="preserve">Who wrote the task list? </w:t>
+        </w:rPr>
+      </w:pPr>
+      <w:r>
+        <w:rPr>
+          <w:rFonts w:ascii="Arial" w:eastAsia="Arial" w:hAnsi="Arial" w:cs="Arial"/>
+          <w:b/>
+          <w:smallCaps/>
+          <w:color w:val="000000"/>
+          <w:sz w:val="24"/>
+          <w:szCs w:val="24"/>
+        </w:rPr>
+        <w:t xml:space="preserve">Who </w:t>
+      </w:r>
+      <w:proofErr w:type="spellStart"/>
+      <w:r>
+        <w:rPr>
+          <w:rFonts w:ascii="Arial" w:eastAsia="Arial" w:hAnsi="Arial" w:cs="Arial"/>
+          <w:b/>
+          <w:smallCaps/>
+          <w:color w:val="000000"/>
+          <w:sz w:val="24"/>
+          <w:szCs w:val="24"/>
+        </w:rPr>
+        <w:t>wrote</w:t>
+      </w:r>
+      <w:proofErr w:type="spellEnd"/>
+      <w:r>
+        <w:rPr>
+          <w:rFonts w:ascii="Arial" w:eastAsia="Arial" w:hAnsi="Arial" w:cs="Arial"/>
+          <w:b/>
+          <w:smallCaps/>
+          <w:color w:val="000000"/>
+          <w:sz w:val="24"/>
+          <w:szCs w:val="24"/>
+        </w:rPr>
+        <w:t xml:space="preserve"> </w:t>
+      </w:r>
+      <w:proofErr w:type="spellStart"/>
+      <w:r>
+        <w:rPr>
+          <w:rFonts w:ascii="Arial" w:eastAsia="Arial" w:hAnsi="Arial" w:cs="Arial"/>
+          <w:b/>
+          <w:smallCaps/>
+          <w:color w:val="000000"/>
+          <w:sz w:val="24"/>
+          <w:szCs w:val="24"/>
+        </w:rPr>
+        <w:t>the</w:t>
+      </w:r>
+      <w:proofErr w:type="spellEnd"/>
+      <w:r>
+        <w:rPr>
+          <w:rFonts w:ascii="Arial" w:eastAsia="Arial" w:hAnsi="Arial" w:cs="Arial"/>
+          <w:b/>
+          <w:smallCaps/>
+          <w:color w:val="000000"/>
+          <w:sz w:val="24"/>
+          <w:szCs w:val="24"/>
+        </w:rPr>
+        <w:t xml:space="preserve"> </w:t>
+      </w:r>
+      <w:proofErr w:type="spellStart"/>
+      <w:r>
+        <w:rPr>
+          <w:rFonts w:ascii="Arial" w:eastAsia="Arial" w:hAnsi="Arial" w:cs="Arial"/>
+          <w:b/>
+          <w:smallCaps/>
+          <w:color w:val="000000"/>
+          <w:sz w:val="24"/>
+          <w:szCs w:val="24"/>
+        </w:rPr>
+        <w:t>task</w:t>
+      </w:r>
+      <w:proofErr w:type="spellEnd"/>
+      <w:r>
+        <w:rPr>
+          <w:rFonts w:ascii="Arial" w:eastAsia="Arial" w:hAnsi="Arial" w:cs="Arial"/>
+          <w:b/>
+          <w:smallCaps/>
+          <w:color w:val="000000"/>
+          <w:sz w:val="24"/>
+          <w:szCs w:val="24"/>
+        </w:rPr>
+        <w:t xml:space="preserve"> </w:t>
+      </w:r>
+      <w:proofErr w:type="spellStart"/>
+      <w:r>
+        <w:rPr>
+          <w:rFonts w:ascii="Arial" w:eastAsia="Arial" w:hAnsi="Arial" w:cs="Arial"/>
+          <w:b/>
+          <w:smallCaps/>
+          <w:color w:val="000000"/>
+          <w:sz w:val="24"/>
+          <w:szCs w:val="24"/>
+        </w:rPr>
+        <w:t>list</w:t>
+      </w:r>
+      <w:proofErr w:type="spellEnd"/>
+      <w:r>
+        <w:rPr>
+          <w:rFonts w:ascii="Arial" w:eastAsia="Arial" w:hAnsi="Arial" w:cs="Arial"/>
+          <w:b/>
+          <w:smallCaps/>
+          <w:color w:val="000000"/>
+          <w:sz w:val="24"/>
+          <w:szCs w:val="24"/>
+        </w:rPr>
+        <w:t xml:space="preserve">? </w:t>
       </w:r>
       <w:r>
         <w:rPr>
@@ -2916,7 +3272,6 @@
           <w:vanish/>
           <w:sz w:val="16"/>
           <w:szCs w:val="16"/>
-          <w:lang w:val="en-US"/>
         </w:rPr>
         <w:t>Parte superior do formulário</w:t>
       </w:r>
@@ -2974,6 +3329,7 @@
           <w:sz w:val="24"/>
           <w:szCs w:val="24"/>
         </w:rPr>
+        <w:lastRenderedPageBreak/>
         <w:drawing>
           <wp:inline distT="0" distB="0" distL="0" distR="0" wp14:anchorId="6EC43371" wp14:editId="77F65C2D">
             <wp:extent cx="4029638" cy="1105054"/>
@@ -3052,15 +3408,13 @@
           <w:rFonts w:ascii="Arial" w:eastAsia="Arial" w:hAnsi="Arial" w:cs="Arial"/>
           <w:sz w:val="24"/>
           <w:szCs w:val="24"/>
-          <w:lang w:val="en-US"/>
-        </w:rPr>
-      </w:pPr>
-      <w:r>
-        <w:rPr>
-          <w:rFonts w:ascii="Arial" w:eastAsia="Arial" w:hAnsi="Arial" w:cs="Arial"/>
-          <w:sz w:val="24"/>
-          <w:szCs w:val="24"/>
-          <w:lang w:val="en-US"/>
+        </w:rPr>
+      </w:pPr>
+      <w:r>
+        <w:rPr>
+          <w:rFonts w:ascii="Arial" w:eastAsia="Arial" w:hAnsi="Arial" w:cs="Arial"/>
+          <w:sz w:val="24"/>
+          <w:szCs w:val="24"/>
         </w:rPr>
         <w:t>.</w:t>
       </w:r>
@@ -3125,34 +3479,115 @@
           <w:color w:val="000000"/>
           <w:sz w:val="24"/>
           <w:szCs w:val="24"/>
-          <w:lang w:val="en-US"/>
-        </w:rPr>
-      </w:pPr>
-      <w:bookmarkStart w:id="5" w:name="_heading=h.tyjcwt" w:colFirst="0" w:colLast="0"/>
-      <w:bookmarkEnd w:id="5"/>
-      <w:r>
-        <w:rPr>
-          <w:rFonts w:ascii="Arial" w:eastAsia="Arial" w:hAnsi="Arial" w:cs="Arial"/>
-          <w:b/>
-          <w:smallCaps/>
-          <w:color w:val="000000"/>
-          <w:sz w:val="24"/>
-          <w:szCs w:val="24"/>
-          <w:lang w:val="en-US"/>
-        </w:rPr>
-        <w:lastRenderedPageBreak/>
-        <w:t xml:space="preserve">What service can you </w:t>
-      </w:r>
-      <w:proofErr w:type="spellStart"/>
-      <w:r>
-        <w:rPr>
-          <w:rFonts w:ascii="Arial" w:eastAsia="Arial" w:hAnsi="Arial" w:cs="Arial"/>
-          <w:b/>
-          <w:smallCaps/>
-          <w:color w:val="000000"/>
-          <w:sz w:val="24"/>
-          <w:szCs w:val="24"/>
-          <w:lang w:val="en-US"/>
+        </w:rPr>
+      </w:pPr>
+      <w:bookmarkStart w:id="4" w:name="_heading=h.tyjcwt" w:colFirst="0" w:colLast="0"/>
+      <w:bookmarkEnd w:id="4"/>
+      <w:proofErr w:type="spellStart"/>
+      <w:r>
+        <w:rPr>
+          <w:rFonts w:ascii="Arial" w:eastAsia="Arial" w:hAnsi="Arial" w:cs="Arial"/>
+          <w:b/>
+          <w:smallCaps/>
+          <w:color w:val="000000"/>
+          <w:sz w:val="24"/>
+          <w:szCs w:val="24"/>
+        </w:rPr>
+        <w:t>What</w:t>
+      </w:r>
+      <w:proofErr w:type="spellEnd"/>
+      <w:r>
+        <w:rPr>
+          <w:rFonts w:ascii="Arial" w:eastAsia="Arial" w:hAnsi="Arial" w:cs="Arial"/>
+          <w:b/>
+          <w:smallCaps/>
+          <w:color w:val="000000"/>
+          <w:sz w:val="24"/>
+          <w:szCs w:val="24"/>
+        </w:rPr>
+        <w:t xml:space="preserve"> </w:t>
+      </w:r>
+      <w:proofErr w:type="spellStart"/>
+      <w:r>
+        <w:rPr>
+          <w:rFonts w:ascii="Arial" w:eastAsia="Arial" w:hAnsi="Arial" w:cs="Arial"/>
+          <w:b/>
+          <w:smallCaps/>
+          <w:color w:val="000000"/>
+          <w:sz w:val="24"/>
+          <w:szCs w:val="24"/>
+        </w:rPr>
+        <w:t>service</w:t>
+      </w:r>
+      <w:proofErr w:type="spellEnd"/>
+      <w:r>
+        <w:rPr>
+          <w:rFonts w:ascii="Arial" w:eastAsia="Arial" w:hAnsi="Arial" w:cs="Arial"/>
+          <w:b/>
+          <w:smallCaps/>
+          <w:color w:val="000000"/>
+          <w:sz w:val="24"/>
+          <w:szCs w:val="24"/>
+        </w:rPr>
+        <w:t xml:space="preserve"> </w:t>
+      </w:r>
+      <w:proofErr w:type="spellStart"/>
+      <w:r>
+        <w:rPr>
+          <w:rFonts w:ascii="Arial" w:eastAsia="Arial" w:hAnsi="Arial" w:cs="Arial"/>
+          <w:b/>
+          <w:smallCaps/>
+          <w:color w:val="000000"/>
+          <w:sz w:val="24"/>
+          <w:szCs w:val="24"/>
+        </w:rPr>
+        <w:t>can</w:t>
+      </w:r>
+      <w:proofErr w:type="spellEnd"/>
+      <w:r>
+        <w:rPr>
+          <w:rFonts w:ascii="Arial" w:eastAsia="Arial" w:hAnsi="Arial" w:cs="Arial"/>
+          <w:b/>
+          <w:smallCaps/>
+          <w:color w:val="000000"/>
+          <w:sz w:val="24"/>
+          <w:szCs w:val="24"/>
+        </w:rPr>
+        <w:t xml:space="preserve"> </w:t>
+      </w:r>
+      <w:proofErr w:type="spellStart"/>
+      <w:r>
+        <w:rPr>
+          <w:rFonts w:ascii="Arial" w:eastAsia="Arial" w:hAnsi="Arial" w:cs="Arial"/>
+          <w:b/>
+          <w:smallCaps/>
+          <w:color w:val="000000"/>
+          <w:sz w:val="24"/>
+          <w:szCs w:val="24"/>
+        </w:rPr>
+        <w:t>you</w:t>
+      </w:r>
+      <w:proofErr w:type="spellEnd"/>
+      <w:r>
+        <w:rPr>
+          <w:rFonts w:ascii="Arial" w:eastAsia="Arial" w:hAnsi="Arial" w:cs="Arial"/>
+          <w:b/>
+          <w:smallCaps/>
+          <w:color w:val="000000"/>
+          <w:sz w:val="24"/>
+          <w:szCs w:val="24"/>
+        </w:rPr>
+        <w:t xml:space="preserve"> </w:t>
+      </w:r>
+      <w:proofErr w:type="spellStart"/>
+      <w:r>
+        <w:rPr>
+          <w:rFonts w:ascii="Arial" w:eastAsia="Arial" w:hAnsi="Arial" w:cs="Arial"/>
+          <w:b/>
+          <w:smallCaps/>
+          <w:color w:val="000000"/>
+          <w:sz w:val="24"/>
+          <w:szCs w:val="24"/>
         </w:rPr>
         <w:t>bruteforce</w:t>
       </w:r>
@@ -3165,9 +3600,104 @@
           <w:color w:val="000000"/>
           <w:sz w:val="24"/>
           <w:szCs w:val="24"/>
-          <w:lang w:val="en-US"/>
-        </w:rPr>
-        <w:t xml:space="preserve"> with the text file found?</w:t>
+        </w:rPr>
+        <w:t xml:space="preserve"> </w:t>
+      </w:r>
+      <w:proofErr w:type="spellStart"/>
+      <w:r>
+        <w:rPr>
+          <w:rFonts w:ascii="Arial" w:eastAsia="Arial" w:hAnsi="Arial" w:cs="Arial"/>
+          <w:b/>
+          <w:smallCaps/>
+          <w:color w:val="000000"/>
+          <w:sz w:val="24"/>
+          <w:szCs w:val="24"/>
+        </w:rPr>
+        <w:t>with</w:t>
+      </w:r>
+      <w:proofErr w:type="spellEnd"/>
+      <w:r>
+        <w:rPr>
+          <w:rFonts w:ascii="Arial" w:eastAsia="Arial" w:hAnsi="Arial" w:cs="Arial"/>
+          <w:b/>
+          <w:smallCaps/>
+          <w:color w:val="000000"/>
+          <w:sz w:val="24"/>
+          <w:szCs w:val="24"/>
+        </w:rPr>
+        <w:t xml:space="preserve"> </w:t>
+      </w:r>
+      <w:proofErr w:type="spellStart"/>
+      <w:r>
+        <w:rPr>
+          <w:rFonts w:ascii="Arial" w:eastAsia="Arial" w:hAnsi="Arial" w:cs="Arial"/>
+          <w:b/>
+          <w:smallCaps/>
+          <w:color w:val="000000"/>
+          <w:sz w:val="24"/>
+          <w:szCs w:val="24"/>
+        </w:rPr>
+        <w:t>the</w:t>
+      </w:r>
+      <w:proofErr w:type="spellEnd"/>
+      <w:r>
+        <w:rPr>
+          <w:rFonts w:ascii="Arial" w:eastAsia="Arial" w:hAnsi="Arial" w:cs="Arial"/>
+          <w:b/>
+          <w:smallCaps/>
+          <w:color w:val="000000"/>
+          <w:sz w:val="24"/>
+          <w:szCs w:val="24"/>
+        </w:rPr>
+        <w:t xml:space="preserve"> </w:t>
+      </w:r>
+      <w:proofErr w:type="spellStart"/>
+      <w:r>
+        <w:rPr>
+          <w:rFonts w:ascii="Arial" w:eastAsia="Arial" w:hAnsi="Arial" w:cs="Arial"/>
+          <w:b/>
+          <w:smallCaps/>
+          <w:color w:val="000000"/>
+          <w:sz w:val="24"/>
+          <w:szCs w:val="24"/>
+        </w:rPr>
+        <w:t>text</w:t>
+      </w:r>
+      <w:proofErr w:type="spellEnd"/>
+      <w:r>
+        <w:rPr>
+          <w:rFonts w:ascii="Arial" w:eastAsia="Arial" w:hAnsi="Arial" w:cs="Arial"/>
+          <w:b/>
+          <w:smallCaps/>
+          <w:color w:val="000000"/>
+          <w:sz w:val="24"/>
+          <w:szCs w:val="24"/>
+        </w:rPr>
+        <w:t xml:space="preserve"> file </w:t>
+      </w:r>
+      <w:proofErr w:type="spellStart"/>
+      <w:r>
+        <w:rPr>
+          <w:rFonts w:ascii="Arial" w:eastAsia="Arial" w:hAnsi="Arial" w:cs="Arial"/>
+          <w:b/>
+          <w:smallCaps/>
+          <w:color w:val="000000"/>
+          <w:sz w:val="24"/>
+          <w:szCs w:val="24"/>
+        </w:rPr>
+        <w:t>found</w:t>
+      </w:r>
+      <w:proofErr w:type="spellEnd"/>
+      <w:r>
+        <w:rPr>
+          <w:rFonts w:ascii="Arial" w:eastAsia="Arial" w:hAnsi="Arial" w:cs="Arial"/>
+          <w:b/>
+          <w:smallCaps/>
+          <w:color w:val="000000"/>
+          <w:sz w:val="24"/>
+          <w:szCs w:val="24"/>
+        </w:rPr>
+        <w:t>?</w:t>
       </w:r>
     </w:p>
     <w:p>
@@ -3301,64 +3831,146 @@
           <w:color w:val="000000"/>
           <w:sz w:val="24"/>
           <w:szCs w:val="24"/>
-          <w:lang w:val="en-US"/>
-        </w:rPr>
-      </w:pPr>
-      <w:bookmarkStart w:id="6" w:name="_heading=h.3dy6vkm" w:colFirst="0" w:colLast="0"/>
-      <w:bookmarkEnd w:id="6"/>
-      <w:r>
-        <w:rPr>
-          <w:rFonts w:ascii="Arial" w:eastAsia="Arial" w:hAnsi="Arial" w:cs="Arial"/>
-          <w:b/>
-          <w:smallCaps/>
-          <w:color w:val="000000"/>
-          <w:sz w:val="24"/>
-          <w:szCs w:val="24"/>
-          <w:lang w:val="en-US"/>
-        </w:rPr>
-        <w:t xml:space="preserve">What is the </w:t>
-      </w:r>
-      <w:proofErr w:type="gramStart"/>
-      <w:r>
-        <w:rPr>
-          <w:rFonts w:ascii="Arial" w:eastAsia="Arial" w:hAnsi="Arial" w:cs="Arial"/>
-          <w:b/>
-          <w:smallCaps/>
-          <w:color w:val="000000"/>
-          <w:sz w:val="24"/>
-          <w:szCs w:val="24"/>
-          <w:lang w:val="en-US"/>
+        </w:rPr>
+      </w:pPr>
+      <w:bookmarkStart w:id="5" w:name="_heading=h.3dy6vkm" w:colFirst="0" w:colLast="0"/>
+      <w:bookmarkEnd w:id="5"/>
+      <w:proofErr w:type="spellStart"/>
+      <w:r>
+        <w:rPr>
+          <w:rFonts w:ascii="Arial" w:eastAsia="Arial" w:hAnsi="Arial" w:cs="Arial"/>
+          <w:b/>
+          <w:smallCaps/>
+          <w:color w:val="000000"/>
+          <w:sz w:val="24"/>
+          <w:szCs w:val="24"/>
+        </w:rPr>
+        <w:t>What</w:t>
+      </w:r>
+      <w:proofErr w:type="spellEnd"/>
+      <w:r>
+        <w:rPr>
+          <w:rFonts w:ascii="Arial" w:eastAsia="Arial" w:hAnsi="Arial" w:cs="Arial"/>
+          <w:b/>
+          <w:smallCaps/>
+          <w:color w:val="000000"/>
+          <w:sz w:val="24"/>
+          <w:szCs w:val="24"/>
+        </w:rPr>
+        <w:t xml:space="preserve"> </w:t>
+      </w:r>
+      <w:proofErr w:type="spellStart"/>
+      <w:r>
+        <w:rPr>
+          <w:rFonts w:ascii="Arial" w:eastAsia="Arial" w:hAnsi="Arial" w:cs="Arial"/>
+          <w:b/>
+          <w:smallCaps/>
+          <w:color w:val="000000"/>
+          <w:sz w:val="24"/>
+          <w:szCs w:val="24"/>
+        </w:rPr>
+        <w:t>is</w:t>
+      </w:r>
+      <w:proofErr w:type="spellEnd"/>
+      <w:r>
+        <w:rPr>
+          <w:rFonts w:ascii="Arial" w:eastAsia="Arial" w:hAnsi="Arial" w:cs="Arial"/>
+          <w:b/>
+          <w:smallCaps/>
+          <w:color w:val="000000"/>
+          <w:sz w:val="24"/>
+          <w:szCs w:val="24"/>
+        </w:rPr>
+        <w:t xml:space="preserve"> </w:t>
+      </w:r>
+      <w:proofErr w:type="spellStart"/>
+      <w:r>
+        <w:rPr>
+          <w:rFonts w:ascii="Arial" w:eastAsia="Arial" w:hAnsi="Arial" w:cs="Arial"/>
+          <w:b/>
+          <w:smallCaps/>
+          <w:color w:val="000000"/>
+          <w:sz w:val="24"/>
+          <w:szCs w:val="24"/>
+        </w:rPr>
+        <w:t>the</w:t>
+      </w:r>
+      <w:proofErr w:type="spellEnd"/>
+      <w:r>
+        <w:rPr>
+          <w:rFonts w:ascii="Arial" w:eastAsia="Arial" w:hAnsi="Arial" w:cs="Arial"/>
+          <w:b/>
+          <w:smallCaps/>
+          <w:color w:val="000000"/>
+          <w:sz w:val="24"/>
+          <w:szCs w:val="24"/>
+        </w:rPr>
+        <w:t xml:space="preserve"> </w:t>
+      </w:r>
+      <w:proofErr w:type="spellStart"/>
+      <w:r>
+        <w:rPr>
+          <w:rFonts w:ascii="Arial" w:eastAsia="Arial" w:hAnsi="Arial" w:cs="Arial"/>
+          <w:b/>
+          <w:smallCaps/>
+          <w:color w:val="000000"/>
+          <w:sz w:val="24"/>
+          <w:szCs w:val="24"/>
         </w:rPr>
         <w:t>users</w:t>
       </w:r>
-      <w:proofErr w:type="gramEnd"/>
-      <w:r>
-        <w:rPr>
-          <w:rFonts w:ascii="Arial" w:eastAsia="Arial" w:hAnsi="Arial" w:cs="Arial"/>
-          <w:b/>
-          <w:smallCaps/>
-          <w:color w:val="000000"/>
-          <w:sz w:val="24"/>
-          <w:szCs w:val="24"/>
-          <w:lang w:val="en-US"/>
-        </w:rPr>
-        <w:t xml:space="preserve"> password? </w:t>
-      </w:r>
-    </w:p>
-    <w:p>
-      <w:pPr>
-        <w:rPr>
-          <w:rFonts w:ascii="Arial" w:eastAsia="Arial" w:hAnsi="Arial" w:cs="Arial"/>
-          <w:sz w:val="24"/>
-          <w:szCs w:val="24"/>
-        </w:rPr>
-      </w:pPr>
-      <w:r>
-        <w:rPr>
-          <w:rFonts w:ascii="Arial" w:eastAsia="Arial" w:hAnsi="Arial" w:cs="Arial"/>
-          <w:sz w:val="24"/>
-          <w:szCs w:val="24"/>
-        </w:rPr>
+      <w:proofErr w:type="spellEnd"/>
+      <w:r>
+        <w:rPr>
+          <w:rFonts w:ascii="Arial" w:eastAsia="Arial" w:hAnsi="Arial" w:cs="Arial"/>
+          <w:b/>
+          <w:smallCaps/>
+          <w:color w:val="000000"/>
+          <w:sz w:val="24"/>
+          <w:szCs w:val="24"/>
+        </w:rPr>
+        <w:t xml:space="preserve"> </w:t>
+      </w:r>
+      <w:proofErr w:type="spellStart"/>
+      <w:r>
+        <w:rPr>
+          <w:rFonts w:ascii="Arial" w:eastAsia="Arial" w:hAnsi="Arial" w:cs="Arial"/>
+          <w:b/>
+          <w:smallCaps/>
+          <w:color w:val="000000"/>
+          <w:sz w:val="24"/>
+          <w:szCs w:val="24"/>
+        </w:rPr>
+        <w:t>password</w:t>
+      </w:r>
+      <w:proofErr w:type="spellEnd"/>
+      <w:r>
+        <w:rPr>
+          <w:rFonts w:ascii="Arial" w:eastAsia="Arial" w:hAnsi="Arial" w:cs="Arial"/>
+          <w:b/>
+          <w:smallCaps/>
+          <w:color w:val="000000"/>
+          <w:sz w:val="24"/>
+          <w:szCs w:val="24"/>
+        </w:rPr>
+        <w:t xml:space="preserve">? </w:t>
+      </w:r>
+    </w:p>
+    <w:p>
+      <w:pPr>
+        <w:rPr>
+          <w:rFonts w:ascii="Arial" w:eastAsia="Arial" w:hAnsi="Arial" w:cs="Arial"/>
+          <w:sz w:val="24"/>
+          <w:szCs w:val="24"/>
+        </w:rPr>
+      </w:pPr>
+      <w:r>
+        <w:rPr>
+          <w:rFonts w:ascii="Arial" w:eastAsia="Arial" w:hAnsi="Arial" w:cs="Arial"/>
+          <w:sz w:val="24"/>
+          <w:szCs w:val="24"/>
+        </w:rPr>
+        <w:lastRenderedPageBreak/>
         <w:t xml:space="preserve">Com o </w:t>
       </w:r>
       <w:proofErr w:type="spellStart"/>
@@ -3687,7 +4299,6 @@
           <w:sz w:val="24"/>
           <w:szCs w:val="24"/>
         </w:rPr>
-        <w:lastRenderedPageBreak/>
         <w:drawing>
           <wp:inline distT="0" distB="0" distL="0" distR="0" wp14:anchorId="0351E1A3" wp14:editId="7749E69B">
             <wp:extent cx="4600575" cy="2881216"/>
@@ -3991,6 +4602,7 @@
           <w:sz w:val="24"/>
           <w:szCs w:val="24"/>
         </w:rPr>
+        <w:lastRenderedPageBreak/>
         <w:t>Comando usado:</w:t>
       </w:r>
       <w:r>
@@ -4354,8 +4966,8 @@
           <w:szCs w:val="32"/>
         </w:rPr>
       </w:pPr>
-      <w:bookmarkStart w:id="7" w:name="_heading=h.1t3h5sf" w:colFirst="0" w:colLast="0"/>
-      <w:bookmarkEnd w:id="7"/>
+      <w:bookmarkStart w:id="6" w:name="_heading=h.1t3h5sf" w:colFirst="0" w:colLast="0"/>
+      <w:bookmarkEnd w:id="6"/>
       <w:r>
         <w:rPr>
           <w:rFonts w:ascii="Arial" w:eastAsia="Arial" w:hAnsi="Arial" w:cs="Arial"/>
@@ -4414,7 +5026,7 @@
           <w:sz w:val="24"/>
           <w:shd w:val="clear" w:color="auto" w:fill="FFF4F4"/>
         </w:rPr>
-        <w:t xml:space="preserve"> Hacker é bom para ter uma noção básica de privilege escalation, algumas falhas tranquilas como </w:t>
+        <w:t xml:space="preserve"> Hacker é bom para ter uma noção básica de </w:t>
       </w:r>
       <w:proofErr w:type="spellStart"/>
       <w:r>
@@ -4424,7 +5036,7 @@
           <w:sz w:val="24"/>
           <w:shd w:val="clear" w:color="auto" w:fill="FFF4F4"/>
         </w:rPr>
-        <w:t>anon</w:t>
+        <w:t>privilege</w:t>
       </w:r>
       <w:proofErr w:type="spellEnd"/>
       <w:r>
@@ -4434,7 +5046,7 @@
           <w:sz w:val="24"/>
           <w:shd w:val="clear" w:color="auto" w:fill="FFF4F4"/>
         </w:rPr>
-        <w:t xml:space="preserve"> login e </w:t>
+        <w:t xml:space="preserve"> </w:t>
       </w:r>
       <w:proofErr w:type="spellStart"/>
       <w:r>
@@ -4444,7 +5056,7 @@
           <w:sz w:val="24"/>
           <w:shd w:val="clear" w:color="auto" w:fill="FFF4F4"/>
         </w:rPr>
-        <w:t>bruteforce</w:t>
+        <w:t>escalation</w:t>
       </w:r>
       <w:proofErr w:type="spellEnd"/>
       <w:r>
@@ -4454,8 +5066,9 @@
           <w:sz w:val="24"/>
           <w:shd w:val="clear" w:color="auto" w:fill="FFF4F4"/>
         </w:rPr>
-        <w:t>, que é muito útil.</w:t>
-      </w:r>
+        <w:t xml:space="preserve">, algumas falhas tranquilas como </w:t>
+      </w:r>
+      <w:proofErr w:type="spellStart"/>
       <w:r>
         <w:rPr>
           <w:rFonts w:ascii="Arial" w:eastAsia="Times New Roman" w:hAnsi="Arial" w:cs="Arial"/>
@@ -4463,6 +5076,45 @@
           <w:sz w:val="24"/>
           <w:shd w:val="clear" w:color="auto" w:fill="FFF4F4"/>
         </w:rPr>
+        <w:t>anon</w:t>
+      </w:r>
+      <w:proofErr w:type="spellEnd"/>
+      <w:r>
+        <w:rPr>
+          <w:rFonts w:ascii="Arial" w:eastAsia="Times New Roman" w:hAnsi="Arial" w:cs="Arial"/>
+          <w:color w:val="000000" w:themeColor="text1"/>
+          <w:sz w:val="24"/>
+          <w:shd w:val="clear" w:color="auto" w:fill="FFF4F4"/>
+        </w:rPr>
+        <w:t xml:space="preserve"> login e </w:t>
+      </w:r>
+      <w:proofErr w:type="spellStart"/>
+      <w:r>
+        <w:rPr>
+          <w:rFonts w:ascii="Arial" w:eastAsia="Times New Roman" w:hAnsi="Arial" w:cs="Arial"/>
+          <w:color w:val="000000" w:themeColor="text1"/>
+          <w:sz w:val="24"/>
+          <w:shd w:val="clear" w:color="auto" w:fill="FFF4F4"/>
+        </w:rPr>
+        <w:t>bruteforce</w:t>
+      </w:r>
+      <w:proofErr w:type="spellEnd"/>
+      <w:r>
+        <w:rPr>
+          <w:rFonts w:ascii="Arial" w:eastAsia="Times New Roman" w:hAnsi="Arial" w:cs="Arial"/>
+          <w:color w:val="000000" w:themeColor="text1"/>
+          <w:sz w:val="24"/>
+          <w:shd w:val="clear" w:color="auto" w:fill="FFF4F4"/>
+        </w:rPr>
+        <w:t>, que é muito útil.</w:t>
+      </w:r>
+      <w:r>
+        <w:rPr>
+          <w:rFonts w:ascii="Arial" w:eastAsia="Times New Roman" w:hAnsi="Arial" w:cs="Arial"/>
+          <w:color w:val="000000" w:themeColor="text1"/>
+          <w:sz w:val="24"/>
+          <w:shd w:val="clear" w:color="auto" w:fill="FFF4F4"/>
+        </w:rPr>
         <w:t xml:space="preserve"> Com um tema muito interessante</w:t>
       </w:r>
     </w:p>
@@ -4480,7 +5132,6 @@
           <w:sz w:val="24"/>
           <w:szCs w:val="24"/>
         </w:rPr>
-        <w:lastRenderedPageBreak/>
         <w:t>.</w:t>
       </w:r>
     </w:p>
@@ -4503,8 +5154,8 @@
           <w:szCs w:val="32"/>
         </w:rPr>
       </w:pPr>
-      <w:bookmarkStart w:id="8" w:name="_heading=h.4d34og8" w:colFirst="0" w:colLast="0"/>
-      <w:bookmarkEnd w:id="8"/>
+      <w:bookmarkStart w:id="7" w:name="_heading=h.4d34og8" w:colFirst="0" w:colLast="0"/>
+      <w:bookmarkEnd w:id="7"/>
       <w:r>
         <w:rPr>
           <w:rFonts w:ascii="Arial" w:eastAsia="Arial" w:hAnsi="Arial" w:cs="Arial"/>
@@ -5375,7 +6026,6 @@
   <w:style w:type="character" w:default="1" w:styleId="Fontepargpadro">
     <w:name w:val="Default Paragraph Font"/>
     <w:uiPriority w:val="1"/>
-    <w:semiHidden/>
     <w:unhideWhenUsed/>
   </w:style>
   <w:style w:type="table" w:default="1" w:styleId="Tabelanormal">

</xml_diff>